<commit_message>
Alteração na especificação de caso de uso executar vendas.
</commit_message>
<xml_diff>
--- a/TCC/Documentacao/UC007- Executar Vendas.docx
+++ b/TCC/Documentacao/UC007- Executar Vendas.docx
@@ -5,108 +5,86 @@
     <w:p>
       <w:pPr>
         <w:pStyle w:val="Ttulo"/>
-        <w:ind w:firstLine="0"/>
         <w:jc w:val="right"/>
       </w:pPr>
       <w:bookmarkStart w:id="0" w:name="_Toc232390002"/>
       <w:r>
         <w:rPr>
           <w:b w:val="0"/>
-          <w:bCs w:val="0"/>
-        </w:rPr>
-        <w:t>SITRANSP</w:t>
-      </w:r>
-      <w:r>
+        </w:rPr>
+        <w:t>SISCON – Sistema de Controle de Estoque</w:t>
+      </w:r>
+    </w:p>
+    <w:p>
+      <w:pPr>
+        <w:pStyle w:val="Ttulo"/>
+        <w:jc w:val="right"/>
         <w:rPr>
           <w:b w:val="0"/>
-          <w:bCs w:val="0"/>
           <w:sz w:val="32"/>
           <w:szCs w:val="32"/>
         </w:rPr>
-        <w:t xml:space="preserve"> – </w:t>
-      </w:r>
+      </w:pPr>
       <w:r>
         <w:rPr>
           <w:b w:val="0"/>
-          <w:bCs w:val="0"/>
-        </w:rPr>
-        <w:t>SISTEMA DE TRANSPORTE</w:t>
+          <w:sz w:val="32"/>
+          <w:szCs w:val="32"/>
+        </w:rPr>
+        <w:t>Projeto Nº 01/2011</w:t>
       </w:r>
     </w:p>
     <w:p>
       <w:pPr>
-        <w:pStyle w:val="Ttulo"/>
-        <w:jc w:val="right"/>
-        <w:rPr>
-          <w:b w:val="0"/>
-          <w:bCs w:val="0"/>
-          <w:sz w:val="32"/>
-          <w:szCs w:val="32"/>
-        </w:rPr>
-      </w:pPr>
-      <w:r>
-        <w:rPr>
-          <w:b w:val="0"/>
-          <w:bCs w:val="0"/>
-          <w:sz w:val="32"/>
-          <w:szCs w:val="32"/>
-        </w:rPr>
-        <w:t>Projeto Nº 01/2010</w:t>
+        <w:pStyle w:val="TtuloDocumento"/>
+        <w:spacing w:line="360" w:lineRule="auto"/>
+        <w:ind w:firstLine="0"/>
+        <w:rPr>
+          <w:rStyle w:val="Fontepargpadro1"/>
+          <w:rFonts w:ascii="Times New Roman" w:hAnsi="Times New Roman"/>
+        </w:rPr>
+      </w:pPr>
+      <w:r>
+        <w:rPr>
+          <w:rStyle w:val="Fontepargpadro1"/>
+          <w:rFonts w:ascii="Times New Roman" w:hAnsi="Times New Roman"/>
+        </w:rPr>
+        <w:t xml:space="preserve"> Especificação de Caso de Uso</w:t>
       </w:r>
     </w:p>
     <w:p>
       <w:pPr>
         <w:pStyle w:val="TtuloDocumento"/>
-      </w:pPr>
-      <w:r>
-        <w:fldChar w:fldCharType="begin" w:fldLock="1"/>
-      </w:r>
-      <w:r>
-        <w:instrText xml:space="preserve"> TITLE </w:instrText>
-      </w:r>
-      <w:r>
-        <w:fldChar w:fldCharType="separate"/>
-      </w:r>
-      <w:r>
-        <w:t>Especificação de caso de uso</w:t>
-      </w:r>
-      <w:r>
-        <w:fldChar w:fldCharType="end"/>
+        <w:spacing w:line="360" w:lineRule="auto"/>
+        <w:ind w:firstLine="0"/>
+        <w:rPr>
+          <w:rFonts w:ascii="Times New Roman" w:hAnsi="Times New Roman"/>
+        </w:rPr>
+      </w:pPr>
+      <w:r>
+        <w:rPr>
+          <w:rStyle w:val="Fontepargpadro1"/>
+          <w:rFonts w:ascii="Times New Roman" w:hAnsi="Times New Roman"/>
+        </w:rPr>
+        <w:t>Executar Vendas</w:t>
       </w:r>
     </w:p>
     <w:p>
       <w:pPr>
-        <w:pStyle w:val="Ttulo"/>
-        <w:spacing w:before="240"/>
         <w:jc w:val="right"/>
         <w:rPr>
-          <w:b w:val="0"/>
-          <w:bCs w:val="0"/>
-        </w:rPr>
-      </w:pPr>
-      <w:r>
-        <w:rPr>
-          <w:b w:val="0"/>
-          <w:bCs w:val="0"/>
-        </w:rPr>
-        <w:t>UC02 – Manter Funcionário</w:t>
-      </w:r>
-    </w:p>
-    <w:p/>
-    <w:p>
-      <w:pPr>
-        <w:jc w:val="right"/>
-        <w:rPr>
+          <w:b/>
           <w:sz w:val="36"/>
           <w:szCs w:val="36"/>
         </w:rPr>
       </w:pPr>
       <w:r>
         <w:rPr>
+          <w:b/>
           <w:sz w:val="36"/>
           <w:szCs w:val="36"/>
         </w:rPr>
-        <w:t>Versão 1.5</w:t>
+        <w:t>Versão 1.0</w:t>
       </w:r>
     </w:p>
     <w:p>
@@ -317,7 +295,7 @@
               <w:jc w:val="center"/>
             </w:pPr>
             <w:r>
-              <w:t>26/07/2010</w:t>
+              <w:t>25/03/2011</w:t>
             </w:r>
           </w:p>
         </w:tc>
@@ -404,125 +382,6 @@
               <w:ind w:firstLine="0"/>
               <w:jc w:val="center"/>
             </w:pPr>
-            <w:r>
-              <w:t>Moisés Inácio</w:t>
-            </w:r>
-          </w:p>
-        </w:tc>
-      </w:tr>
-      <w:tr>
-        <w:tc>
-          <w:tcPr>
-            <w:tcW w:w="1368" w:type="dxa"/>
-            <w:tcBorders>
-              <w:top w:val="single" w:sz="4" w:space="0" w:color="000000"/>
-              <w:left w:val="single" w:sz="4" w:space="0" w:color="000000"/>
-              <w:bottom w:val="single" w:sz="4" w:space="0" w:color="000000"/>
-            </w:tcBorders>
-            <w:tcMar>
-              <w:top w:w="0" w:type="dxa"/>
-              <w:left w:w="108" w:type="dxa"/>
-              <w:bottom w:w="0" w:type="dxa"/>
-              <w:right w:w="108" w:type="dxa"/>
-            </w:tcMar>
-            <w:vAlign w:val="center"/>
-          </w:tcPr>
-          <w:p>
-            <w:pPr>
-              <w:keepNext/>
-              <w:snapToGrid w:val="0"/>
-              <w:spacing w:before="120" w:after="120" w:line="240" w:lineRule="auto"/>
-              <w:ind w:firstLine="0"/>
-              <w:jc w:val="center"/>
-            </w:pPr>
-            <w:r>
-              <w:t>30/08/2010</w:t>
-            </w:r>
-          </w:p>
-        </w:tc>
-        <w:tc>
-          <w:tcPr>
-            <w:tcW w:w="1295" w:type="dxa"/>
-            <w:tcBorders>
-              <w:top w:val="single" w:sz="4" w:space="0" w:color="000000"/>
-              <w:left w:val="single" w:sz="4" w:space="0" w:color="000000"/>
-              <w:bottom w:val="single" w:sz="4" w:space="0" w:color="000000"/>
-            </w:tcBorders>
-            <w:tcMar>
-              <w:top w:w="0" w:type="dxa"/>
-              <w:left w:w="108" w:type="dxa"/>
-              <w:bottom w:w="0" w:type="dxa"/>
-              <w:right w:w="108" w:type="dxa"/>
-            </w:tcMar>
-            <w:vAlign w:val="center"/>
-          </w:tcPr>
-          <w:p>
-            <w:pPr>
-              <w:keepNext/>
-              <w:snapToGrid w:val="0"/>
-              <w:spacing w:before="120" w:after="120" w:line="240" w:lineRule="auto"/>
-              <w:ind w:firstLine="0"/>
-              <w:jc w:val="center"/>
-            </w:pPr>
-            <w:r>
-              <w:t>1.1</w:t>
-            </w:r>
-          </w:p>
-        </w:tc>
-        <w:tc>
-          <w:tcPr>
-            <w:tcW w:w="3925" w:type="dxa"/>
-            <w:tcBorders>
-              <w:top w:val="single" w:sz="4" w:space="0" w:color="000000"/>
-              <w:left w:val="single" w:sz="4" w:space="0" w:color="000000"/>
-              <w:bottom w:val="single" w:sz="4" w:space="0" w:color="000000"/>
-            </w:tcBorders>
-            <w:tcMar>
-              <w:top w:w="0" w:type="dxa"/>
-              <w:left w:w="108" w:type="dxa"/>
-              <w:bottom w:w="0" w:type="dxa"/>
-              <w:right w:w="108" w:type="dxa"/>
-            </w:tcMar>
-            <w:vAlign w:val="center"/>
-          </w:tcPr>
-          <w:p>
-            <w:pPr>
-              <w:keepNext/>
-              <w:snapToGrid w:val="0"/>
-              <w:spacing w:before="120" w:after="120" w:line="240" w:lineRule="auto"/>
-              <w:ind w:firstLine="0"/>
-              <w:jc w:val="center"/>
-            </w:pPr>
-            <w:r>
-              <w:t>Alteração nos Fluxos Básico, Alternativos e de Exceção.</w:t>
-            </w:r>
-          </w:p>
-        </w:tc>
-        <w:tc>
-          <w:tcPr>
-            <w:tcW w:w="3051" w:type="dxa"/>
-            <w:tcBorders>
-              <w:top w:val="single" w:sz="4" w:space="0" w:color="000000"/>
-              <w:left w:val="single" w:sz="4" w:space="0" w:color="000000"/>
-              <w:bottom w:val="single" w:sz="4" w:space="0" w:color="000000"/>
-              <w:right w:val="single" w:sz="4" w:space="0" w:color="000000"/>
-            </w:tcBorders>
-            <w:tcMar>
-              <w:top w:w="0" w:type="dxa"/>
-              <w:left w:w="108" w:type="dxa"/>
-              <w:bottom w:w="0" w:type="dxa"/>
-              <w:right w:w="108" w:type="dxa"/>
-            </w:tcMar>
-            <w:vAlign w:val="center"/>
-          </w:tcPr>
-          <w:p>
-            <w:pPr>
-              <w:keepNext/>
-              <w:snapToGrid w:val="0"/>
-              <w:spacing w:before="120" w:after="120" w:line="240" w:lineRule="auto"/>
-              <w:ind w:firstLine="0"/>
-              <w:jc w:val="center"/>
-            </w:pPr>
             <w:proofErr w:type="spellStart"/>
             <w:r>
               <w:t>Edirley</w:t>
@@ -530,497 +389,6 @@
             <w:proofErr w:type="spellEnd"/>
             <w:r>
               <w:t xml:space="preserve"> Oliveira Sousa</w:t>
-            </w:r>
-          </w:p>
-        </w:tc>
-      </w:tr>
-      <w:tr>
-        <w:tc>
-          <w:tcPr>
-            <w:tcW w:w="1368" w:type="dxa"/>
-            <w:tcBorders>
-              <w:top w:val="single" w:sz="4" w:space="0" w:color="000000"/>
-              <w:left w:val="single" w:sz="4" w:space="0" w:color="000000"/>
-              <w:bottom w:val="single" w:sz="4" w:space="0" w:color="000000"/>
-            </w:tcBorders>
-            <w:tcMar>
-              <w:top w:w="0" w:type="dxa"/>
-              <w:left w:w="108" w:type="dxa"/>
-              <w:bottom w:w="0" w:type="dxa"/>
-              <w:right w:w="108" w:type="dxa"/>
-            </w:tcMar>
-            <w:vAlign w:val="center"/>
-          </w:tcPr>
-          <w:p>
-            <w:pPr>
-              <w:keepNext/>
-              <w:snapToGrid w:val="0"/>
-              <w:spacing w:before="120" w:after="120" w:line="240" w:lineRule="auto"/>
-              <w:ind w:firstLine="0"/>
-              <w:jc w:val="center"/>
-            </w:pPr>
-            <w:r>
-              <w:t>13/09/2010</w:t>
-            </w:r>
-          </w:p>
-        </w:tc>
-        <w:tc>
-          <w:tcPr>
-            <w:tcW w:w="1295" w:type="dxa"/>
-            <w:tcBorders>
-              <w:top w:val="single" w:sz="4" w:space="0" w:color="000000"/>
-              <w:left w:val="single" w:sz="4" w:space="0" w:color="000000"/>
-              <w:bottom w:val="single" w:sz="4" w:space="0" w:color="000000"/>
-            </w:tcBorders>
-            <w:tcMar>
-              <w:top w:w="0" w:type="dxa"/>
-              <w:left w:w="108" w:type="dxa"/>
-              <w:bottom w:w="0" w:type="dxa"/>
-              <w:right w:w="108" w:type="dxa"/>
-            </w:tcMar>
-            <w:vAlign w:val="center"/>
-          </w:tcPr>
-          <w:p>
-            <w:pPr>
-              <w:keepNext/>
-              <w:snapToGrid w:val="0"/>
-              <w:spacing w:before="120" w:after="120" w:line="240" w:lineRule="auto"/>
-              <w:ind w:firstLine="0"/>
-              <w:jc w:val="center"/>
-            </w:pPr>
-            <w:r>
-              <w:t>1.2</w:t>
-            </w:r>
-          </w:p>
-        </w:tc>
-        <w:tc>
-          <w:tcPr>
-            <w:tcW w:w="3925" w:type="dxa"/>
-            <w:tcBorders>
-              <w:top w:val="single" w:sz="4" w:space="0" w:color="000000"/>
-              <w:left w:val="single" w:sz="4" w:space="0" w:color="000000"/>
-              <w:bottom w:val="single" w:sz="4" w:space="0" w:color="000000"/>
-            </w:tcBorders>
-            <w:tcMar>
-              <w:top w:w="0" w:type="dxa"/>
-              <w:left w:w="108" w:type="dxa"/>
-              <w:bottom w:w="0" w:type="dxa"/>
-              <w:right w:w="108" w:type="dxa"/>
-            </w:tcMar>
-            <w:vAlign w:val="center"/>
-          </w:tcPr>
-          <w:p>
-            <w:pPr>
-              <w:keepNext/>
-              <w:snapToGrid w:val="0"/>
-              <w:spacing w:before="120" w:after="120" w:line="240" w:lineRule="auto"/>
-              <w:ind w:firstLine="0"/>
-              <w:jc w:val="center"/>
-            </w:pPr>
-            <w:r>
-              <w:t xml:space="preserve">Correção de formatação, correção de </w:t>
-            </w:r>
-            <w:proofErr w:type="gramStart"/>
-            <w:r>
-              <w:t>mensagens</w:t>
-            </w:r>
-            <w:proofErr w:type="gramEnd"/>
-          </w:p>
-        </w:tc>
-        <w:tc>
-          <w:tcPr>
-            <w:tcW w:w="3051" w:type="dxa"/>
-            <w:tcBorders>
-              <w:top w:val="single" w:sz="4" w:space="0" w:color="000000"/>
-              <w:left w:val="single" w:sz="4" w:space="0" w:color="000000"/>
-              <w:bottom w:val="single" w:sz="4" w:space="0" w:color="000000"/>
-              <w:right w:val="single" w:sz="4" w:space="0" w:color="000000"/>
-            </w:tcBorders>
-            <w:tcMar>
-              <w:top w:w="0" w:type="dxa"/>
-              <w:left w:w="108" w:type="dxa"/>
-              <w:bottom w:w="0" w:type="dxa"/>
-              <w:right w:w="108" w:type="dxa"/>
-            </w:tcMar>
-            <w:vAlign w:val="center"/>
-          </w:tcPr>
-          <w:p>
-            <w:pPr>
-              <w:keepNext/>
-              <w:snapToGrid w:val="0"/>
-              <w:spacing w:before="120" w:after="120" w:line="240" w:lineRule="auto"/>
-              <w:ind w:firstLine="0"/>
-              <w:jc w:val="center"/>
-            </w:pPr>
-            <w:proofErr w:type="spellStart"/>
-            <w:r>
-              <w:t>Edirley</w:t>
-            </w:r>
-            <w:proofErr w:type="spellEnd"/>
-            <w:r>
-              <w:t xml:space="preserve"> Oliveira Sousa</w:t>
-            </w:r>
-          </w:p>
-        </w:tc>
-      </w:tr>
-      <w:tr>
-        <w:tc>
-          <w:tcPr>
-            <w:tcW w:w="1368" w:type="dxa"/>
-            <w:tcBorders>
-              <w:top w:val="single" w:sz="4" w:space="0" w:color="000000"/>
-              <w:left w:val="single" w:sz="4" w:space="0" w:color="000000"/>
-              <w:bottom w:val="single" w:sz="4" w:space="0" w:color="000000"/>
-            </w:tcBorders>
-            <w:tcMar>
-              <w:top w:w="0" w:type="dxa"/>
-              <w:left w:w="108" w:type="dxa"/>
-              <w:bottom w:w="0" w:type="dxa"/>
-              <w:right w:w="108" w:type="dxa"/>
-            </w:tcMar>
-            <w:vAlign w:val="center"/>
-          </w:tcPr>
-          <w:p>
-            <w:pPr>
-              <w:keepNext/>
-              <w:snapToGrid w:val="0"/>
-              <w:spacing w:before="120" w:after="120" w:line="240" w:lineRule="auto"/>
-              <w:ind w:firstLine="0"/>
-              <w:jc w:val="center"/>
-            </w:pPr>
-            <w:r>
-              <w:t>20/09/2010</w:t>
-            </w:r>
-          </w:p>
-        </w:tc>
-        <w:tc>
-          <w:tcPr>
-            <w:tcW w:w="1295" w:type="dxa"/>
-            <w:tcBorders>
-              <w:top w:val="single" w:sz="4" w:space="0" w:color="000000"/>
-              <w:left w:val="single" w:sz="4" w:space="0" w:color="000000"/>
-              <w:bottom w:val="single" w:sz="4" w:space="0" w:color="000000"/>
-            </w:tcBorders>
-            <w:tcMar>
-              <w:top w:w="0" w:type="dxa"/>
-              <w:left w:w="108" w:type="dxa"/>
-              <w:bottom w:w="0" w:type="dxa"/>
-              <w:right w:w="108" w:type="dxa"/>
-            </w:tcMar>
-            <w:vAlign w:val="center"/>
-          </w:tcPr>
-          <w:p>
-            <w:pPr>
-              <w:keepNext/>
-              <w:snapToGrid w:val="0"/>
-              <w:spacing w:before="120" w:after="120" w:line="240" w:lineRule="auto"/>
-              <w:ind w:firstLine="0"/>
-              <w:jc w:val="center"/>
-            </w:pPr>
-            <w:r>
-              <w:t>1.3</w:t>
-            </w:r>
-          </w:p>
-        </w:tc>
-        <w:tc>
-          <w:tcPr>
-            <w:tcW w:w="3925" w:type="dxa"/>
-            <w:tcBorders>
-              <w:top w:val="single" w:sz="4" w:space="0" w:color="000000"/>
-              <w:left w:val="single" w:sz="4" w:space="0" w:color="000000"/>
-              <w:bottom w:val="single" w:sz="4" w:space="0" w:color="000000"/>
-            </w:tcBorders>
-            <w:tcMar>
-              <w:top w:w="0" w:type="dxa"/>
-              <w:left w:w="108" w:type="dxa"/>
-              <w:bottom w:w="0" w:type="dxa"/>
-              <w:right w:w="108" w:type="dxa"/>
-            </w:tcMar>
-            <w:vAlign w:val="center"/>
-          </w:tcPr>
-          <w:p>
-            <w:pPr>
-              <w:keepNext/>
-              <w:snapToGrid w:val="0"/>
-              <w:spacing w:before="120" w:after="120" w:line="240" w:lineRule="auto"/>
-              <w:ind w:firstLine="0"/>
-              <w:jc w:val="center"/>
-            </w:pPr>
-            <w:r>
-              <w:t>Alteração no Fluxo Básico e de Exceção.</w:t>
-            </w:r>
-          </w:p>
-        </w:tc>
-        <w:tc>
-          <w:tcPr>
-            <w:tcW w:w="3051" w:type="dxa"/>
-            <w:tcBorders>
-              <w:top w:val="single" w:sz="4" w:space="0" w:color="000000"/>
-              <w:left w:val="single" w:sz="4" w:space="0" w:color="000000"/>
-              <w:bottom w:val="single" w:sz="4" w:space="0" w:color="000000"/>
-              <w:right w:val="single" w:sz="4" w:space="0" w:color="000000"/>
-            </w:tcBorders>
-            <w:tcMar>
-              <w:top w:w="0" w:type="dxa"/>
-              <w:left w:w="108" w:type="dxa"/>
-              <w:bottom w:w="0" w:type="dxa"/>
-              <w:right w:w="108" w:type="dxa"/>
-            </w:tcMar>
-            <w:vAlign w:val="center"/>
-          </w:tcPr>
-          <w:p>
-            <w:pPr>
-              <w:keepNext/>
-              <w:snapToGrid w:val="0"/>
-              <w:spacing w:before="120" w:after="120" w:line="240" w:lineRule="auto"/>
-              <w:ind w:firstLine="0"/>
-              <w:jc w:val="center"/>
-            </w:pPr>
-            <w:proofErr w:type="spellStart"/>
-            <w:r>
-              <w:t>Edirley</w:t>
-            </w:r>
-            <w:proofErr w:type="spellEnd"/>
-            <w:r>
-              <w:t xml:space="preserve"> Oliveira Sousa</w:t>
-            </w:r>
-          </w:p>
-        </w:tc>
-      </w:tr>
-      <w:tr>
-        <w:tc>
-          <w:tcPr>
-            <w:tcW w:w="1368" w:type="dxa"/>
-            <w:tcBorders>
-              <w:top w:val="single" w:sz="4" w:space="0" w:color="000000"/>
-              <w:left w:val="single" w:sz="4" w:space="0" w:color="000000"/>
-              <w:bottom w:val="single" w:sz="4" w:space="0" w:color="000000"/>
-            </w:tcBorders>
-            <w:tcMar>
-              <w:top w:w="0" w:type="dxa"/>
-              <w:left w:w="108" w:type="dxa"/>
-              <w:bottom w:w="0" w:type="dxa"/>
-              <w:right w:w="108" w:type="dxa"/>
-            </w:tcMar>
-            <w:vAlign w:val="center"/>
-          </w:tcPr>
-          <w:p>
-            <w:pPr>
-              <w:keepNext/>
-              <w:snapToGrid w:val="0"/>
-              <w:spacing w:before="120" w:after="120" w:line="240" w:lineRule="auto"/>
-              <w:ind w:firstLine="0"/>
-              <w:jc w:val="center"/>
-            </w:pPr>
-            <w:r>
-              <w:t>23/09/2010</w:t>
-            </w:r>
-          </w:p>
-        </w:tc>
-        <w:tc>
-          <w:tcPr>
-            <w:tcW w:w="1295" w:type="dxa"/>
-            <w:tcBorders>
-              <w:top w:val="single" w:sz="4" w:space="0" w:color="000000"/>
-              <w:left w:val="single" w:sz="4" w:space="0" w:color="000000"/>
-              <w:bottom w:val="single" w:sz="4" w:space="0" w:color="000000"/>
-            </w:tcBorders>
-            <w:tcMar>
-              <w:top w:w="0" w:type="dxa"/>
-              <w:left w:w="108" w:type="dxa"/>
-              <w:bottom w:w="0" w:type="dxa"/>
-              <w:right w:w="108" w:type="dxa"/>
-            </w:tcMar>
-            <w:vAlign w:val="center"/>
-          </w:tcPr>
-          <w:p>
-            <w:pPr>
-              <w:keepNext/>
-              <w:snapToGrid w:val="0"/>
-              <w:spacing w:before="120" w:after="120" w:line="240" w:lineRule="auto"/>
-              <w:ind w:firstLine="0"/>
-              <w:jc w:val="center"/>
-            </w:pPr>
-            <w:r>
-              <w:t>1.4</w:t>
-            </w:r>
-          </w:p>
-        </w:tc>
-        <w:tc>
-          <w:tcPr>
-            <w:tcW w:w="3925" w:type="dxa"/>
-            <w:tcBorders>
-              <w:top w:val="single" w:sz="4" w:space="0" w:color="000000"/>
-              <w:left w:val="single" w:sz="4" w:space="0" w:color="000000"/>
-              <w:bottom w:val="single" w:sz="4" w:space="0" w:color="000000"/>
-            </w:tcBorders>
-            <w:tcMar>
-              <w:top w:w="0" w:type="dxa"/>
-              <w:left w:w="108" w:type="dxa"/>
-              <w:bottom w:w="0" w:type="dxa"/>
-              <w:right w:w="108" w:type="dxa"/>
-            </w:tcMar>
-            <w:vAlign w:val="center"/>
-          </w:tcPr>
-          <w:p>
-            <w:pPr>
-              <w:keepNext/>
-              <w:snapToGrid w:val="0"/>
-              <w:spacing w:before="120" w:after="120" w:line="240" w:lineRule="auto"/>
-              <w:ind w:firstLine="0"/>
-              <w:jc w:val="center"/>
-            </w:pPr>
-            <w:r>
-              <w:t>Revisão inclusão de referência à RN 4.3</w:t>
-            </w:r>
-          </w:p>
-        </w:tc>
-        <w:tc>
-          <w:tcPr>
-            <w:tcW w:w="3051" w:type="dxa"/>
-            <w:tcBorders>
-              <w:top w:val="single" w:sz="4" w:space="0" w:color="000000"/>
-              <w:left w:val="single" w:sz="4" w:space="0" w:color="000000"/>
-              <w:bottom w:val="single" w:sz="4" w:space="0" w:color="000000"/>
-              <w:right w:val="single" w:sz="4" w:space="0" w:color="000000"/>
-            </w:tcBorders>
-            <w:tcMar>
-              <w:top w:w="0" w:type="dxa"/>
-              <w:left w:w="108" w:type="dxa"/>
-              <w:bottom w:w="0" w:type="dxa"/>
-              <w:right w:w="108" w:type="dxa"/>
-            </w:tcMar>
-            <w:vAlign w:val="center"/>
-          </w:tcPr>
-          <w:p>
-            <w:pPr>
-              <w:keepNext/>
-              <w:snapToGrid w:val="0"/>
-              <w:spacing w:before="120" w:after="120" w:line="240" w:lineRule="auto"/>
-              <w:ind w:firstLine="0"/>
-              <w:jc w:val="center"/>
-            </w:pPr>
-            <w:r>
-              <w:t>Edson Mateus</w:t>
-            </w:r>
-          </w:p>
-        </w:tc>
-      </w:tr>
-      <w:tr>
-        <w:tc>
-          <w:tcPr>
-            <w:tcW w:w="1368" w:type="dxa"/>
-            <w:tcBorders>
-              <w:top w:val="single" w:sz="4" w:space="0" w:color="000000"/>
-              <w:left w:val="single" w:sz="4" w:space="0" w:color="000000"/>
-              <w:bottom w:val="single" w:sz="4" w:space="0" w:color="000000"/>
-            </w:tcBorders>
-            <w:tcMar>
-              <w:top w:w="0" w:type="dxa"/>
-              <w:left w:w="108" w:type="dxa"/>
-              <w:bottom w:w="0" w:type="dxa"/>
-              <w:right w:w="108" w:type="dxa"/>
-            </w:tcMar>
-            <w:vAlign w:val="center"/>
-          </w:tcPr>
-          <w:p>
-            <w:pPr>
-              <w:keepNext/>
-              <w:snapToGrid w:val="0"/>
-              <w:spacing w:before="120" w:after="120" w:line="240" w:lineRule="auto"/>
-              <w:ind w:firstLine="0"/>
-              <w:jc w:val="center"/>
-            </w:pPr>
-            <w:r>
-              <w:t>28/08/2010</w:t>
-            </w:r>
-          </w:p>
-        </w:tc>
-        <w:tc>
-          <w:tcPr>
-            <w:tcW w:w="1295" w:type="dxa"/>
-            <w:tcBorders>
-              <w:top w:val="single" w:sz="4" w:space="0" w:color="000000"/>
-              <w:left w:val="single" w:sz="4" w:space="0" w:color="000000"/>
-              <w:bottom w:val="single" w:sz="4" w:space="0" w:color="000000"/>
-            </w:tcBorders>
-            <w:tcMar>
-              <w:top w:w="0" w:type="dxa"/>
-              <w:left w:w="108" w:type="dxa"/>
-              <w:bottom w:w="0" w:type="dxa"/>
-              <w:right w:w="108" w:type="dxa"/>
-            </w:tcMar>
-            <w:vAlign w:val="center"/>
-          </w:tcPr>
-          <w:p>
-            <w:pPr>
-              <w:keepNext/>
-              <w:snapToGrid w:val="0"/>
-              <w:spacing w:before="120" w:after="120" w:line="240" w:lineRule="auto"/>
-              <w:ind w:firstLine="0"/>
-              <w:jc w:val="center"/>
-            </w:pPr>
-            <w:r>
-              <w:t>1.5</w:t>
-            </w:r>
-          </w:p>
-        </w:tc>
-        <w:tc>
-          <w:tcPr>
-            <w:tcW w:w="3925" w:type="dxa"/>
-            <w:tcBorders>
-              <w:top w:val="single" w:sz="4" w:space="0" w:color="000000"/>
-              <w:left w:val="single" w:sz="4" w:space="0" w:color="000000"/>
-              <w:bottom w:val="single" w:sz="4" w:space="0" w:color="000000"/>
-            </w:tcBorders>
-            <w:tcMar>
-              <w:top w:w="0" w:type="dxa"/>
-              <w:left w:w="108" w:type="dxa"/>
-              <w:bottom w:w="0" w:type="dxa"/>
-              <w:right w:w="108" w:type="dxa"/>
-            </w:tcMar>
-            <w:vAlign w:val="center"/>
-          </w:tcPr>
-          <w:p>
-            <w:pPr>
-              <w:keepNext/>
-              <w:snapToGrid w:val="0"/>
-              <w:spacing w:before="120" w:after="120" w:line="240" w:lineRule="auto"/>
-              <w:ind w:firstLine="0"/>
-              <w:jc w:val="center"/>
-            </w:pPr>
-            <w:r>
-              <w:t>Acréscimo do Fluxo de Exceção FE4, alteração no Fluxo Alternativo FA3, inclusão de referência à RN 4.4. Exclusão da seção de Especificações Complementares.</w:t>
-            </w:r>
-          </w:p>
-        </w:tc>
-        <w:tc>
-          <w:tcPr>
-            <w:tcW w:w="3051" w:type="dxa"/>
-            <w:tcBorders>
-              <w:top w:val="single" w:sz="4" w:space="0" w:color="000000"/>
-              <w:left w:val="single" w:sz="4" w:space="0" w:color="000000"/>
-              <w:bottom w:val="single" w:sz="4" w:space="0" w:color="000000"/>
-              <w:right w:val="single" w:sz="4" w:space="0" w:color="000000"/>
-            </w:tcBorders>
-            <w:tcMar>
-              <w:top w:w="0" w:type="dxa"/>
-              <w:left w:w="108" w:type="dxa"/>
-              <w:bottom w:w="0" w:type="dxa"/>
-              <w:right w:w="108" w:type="dxa"/>
-            </w:tcMar>
-            <w:vAlign w:val="center"/>
-          </w:tcPr>
-          <w:p>
-            <w:pPr>
-              <w:keepNext/>
-              <w:snapToGrid w:val="0"/>
-              <w:spacing w:before="120" w:after="120" w:line="240" w:lineRule="auto"/>
-              <w:ind w:firstLine="0"/>
-              <w:jc w:val="center"/>
-            </w:pPr>
-            <w:r>
-              <w:t>José Carlos Gonçalves da Costa</w:t>
             </w:r>
           </w:p>
         </w:tc>
@@ -3024,7 +2392,65 @@
           <w:sz w:val="24"/>
           <w:szCs w:val="24"/>
         </w:rPr>
-        <w:t>Este caso de uso permite incluir, alterar, consultar e excluir um funcionário.</w:t>
+        <w:t xml:space="preserve">Este caso de uso permite </w:t>
+      </w:r>
+      <w:r>
+        <w:rPr>
+          <w:sz w:val="24"/>
+          <w:szCs w:val="24"/>
+        </w:rPr>
+        <w:t xml:space="preserve">consulta, a </w:t>
+      </w:r>
+      <w:r>
+        <w:rPr>
+          <w:sz w:val="24"/>
+          <w:szCs w:val="24"/>
+        </w:rPr>
+        <w:t>inclusão,</w:t>
+      </w:r>
+      <w:proofErr w:type="gramStart"/>
+      <w:r>
+        <w:rPr>
+          <w:sz w:val="24"/>
+          <w:szCs w:val="24"/>
+        </w:rPr>
+        <w:t xml:space="preserve"> </w:t>
+      </w:r>
+      <w:r>
+        <w:rPr>
+          <w:sz w:val="24"/>
+          <w:szCs w:val="24"/>
+        </w:rPr>
+        <w:t xml:space="preserve"> </w:t>
+      </w:r>
+      <w:proofErr w:type="gramEnd"/>
+      <w:r>
+        <w:rPr>
+          <w:sz w:val="24"/>
+          <w:szCs w:val="24"/>
+        </w:rPr>
+        <w:t xml:space="preserve">a </w:t>
+      </w:r>
+      <w:r>
+        <w:rPr>
+          <w:sz w:val="24"/>
+          <w:szCs w:val="24"/>
+        </w:rPr>
+        <w:t xml:space="preserve">alteração e </w:t>
+      </w:r>
+      <w:r>
+        <w:rPr>
+          <w:sz w:val="24"/>
+          <w:szCs w:val="24"/>
+        </w:rPr>
+        <w:t xml:space="preserve"> a exclusão</w:t>
+      </w:r>
+      <w:r>
+        <w:rPr>
+          <w:sz w:val="24"/>
+          <w:szCs w:val="24"/>
+        </w:rPr>
+        <w:t xml:space="preserve"> de vendas do SISCON – Sistema de Controle de Estoque.</w:t>
       </w:r>
     </w:p>
     <w:p>
@@ -3079,31 +2505,6 @@
     <w:p>
       <w:pPr>
         <w:widowControl/>
-        <w:numPr>
-          <w:ilvl w:val="0"/>
-          <w:numId w:val="21"/>
-        </w:numPr>
-        <w:tabs>
-          <w:tab w:val="left" w:pos="-15120"/>
-          <w:tab w:val="left" w:pos="-15066"/>
-        </w:tabs>
-        <w:spacing w:line="360" w:lineRule="auto"/>
-        <w:rPr>
-          <w:sz w:val="24"/>
-          <w:szCs w:val="24"/>
-        </w:rPr>
-      </w:pPr>
-      <w:r>
-        <w:rPr>
-          <w:sz w:val="24"/>
-          <w:szCs w:val="24"/>
-        </w:rPr>
-        <w:t>SITRANSP – Sistema de Transporte.</w:t>
-      </w:r>
-    </w:p>
-    <w:p>
-      <w:pPr>
-        <w:widowControl/>
         <w:tabs>
           <w:tab w:val="left" w:pos="-15120"/>
           <w:tab w:val="left" w:pos="-15066"/>
@@ -3115,6 +2516,13 @@
           <w:szCs w:val="24"/>
         </w:rPr>
       </w:pPr>
+      <w:r>
+        <w:rPr>
+          <w:sz w:val="24"/>
+          <w:szCs w:val="24"/>
+        </w:rPr>
+        <w:t>SISCON – Sistema de Controle de Estoque.</w:t>
+      </w:r>
     </w:p>
     <w:p>
       <w:pPr>
@@ -3172,7 +2580,14 @@
           <w:sz w:val="24"/>
           <w:szCs w:val="24"/>
         </w:rPr>
-        <w:t>Documento de Visão 2.1;</w:t>
+        <w:t>Documento de Visão 1.0</w:t>
+      </w:r>
+      <w:r>
+        <w:rPr>
+          <w:sz w:val="24"/>
+          <w:szCs w:val="24"/>
+        </w:rPr>
+        <w:t>;</w:t>
       </w:r>
     </w:p>
     <w:p>
@@ -3197,7 +2612,7 @@
           <w:sz w:val="24"/>
           <w:szCs w:val="24"/>
         </w:rPr>
-        <w:t>Regras de negócio 1.7</w:t>
+        <w:t>Regras de negócio 1.0</w:t>
       </w:r>
       <w:r>
         <w:rPr>
@@ -3302,7 +2717,37 @@
           <w:sz w:val="24"/>
           <w:szCs w:val="24"/>
         </w:rPr>
-        <w:t>Usuário administrador.</w:t>
+        <w:t>Usuário A</w:t>
+      </w:r>
+      <w:r>
+        <w:rPr>
+          <w:i w:val="0"/>
+          <w:iCs w:val="0"/>
+          <w:color w:val="auto"/>
+          <w:sz w:val="24"/>
+          <w:szCs w:val="24"/>
+        </w:rPr>
+        <w:t>dministrador</w:t>
+      </w:r>
+      <w:r>
+        <w:rPr>
+          <w:i w:val="0"/>
+          <w:iCs w:val="0"/>
+          <w:color w:val="auto"/>
+          <w:sz w:val="24"/>
+          <w:szCs w:val="24"/>
+        </w:rPr>
+        <w:t>, Colaborador e Colaborador de AL</w:t>
+      </w:r>
+      <w:r>
+        <w:rPr>
+          <w:i w:val="0"/>
+          <w:iCs w:val="0"/>
+          <w:color w:val="auto"/>
+          <w:sz w:val="24"/>
+          <w:szCs w:val="24"/>
+        </w:rPr>
+        <w:t>.</w:t>
       </w:r>
     </w:p>
     <w:p>
@@ -3556,14 +3001,37 @@
           <w:sz w:val="24"/>
           <w:szCs w:val="24"/>
         </w:rPr>
-        <w:t xml:space="preserve">funcionários. </w:t>
-      </w:r>
-      <w:r>
-        <w:rPr>
-          <w:sz w:val="24"/>
-          <w:szCs w:val="24"/>
-        </w:rPr>
-        <w:t>O sistema apresenta as funcionalidades que permitem incluir, alterar, consultar, e excluir funcionários.</w:t>
+        <w:t>Vendas</w:t>
+      </w:r>
+      <w:r>
+        <w:rPr>
+          <w:b/>
+          <w:bCs/>
+          <w:sz w:val="24"/>
+          <w:szCs w:val="24"/>
+        </w:rPr>
+        <w:t xml:space="preserve">. </w:t>
+      </w:r>
+      <w:r>
+        <w:rPr>
+          <w:sz w:val="24"/>
+          <w:szCs w:val="24"/>
+        </w:rPr>
+        <w:t>O sistema apresenta as funcionalidades que permitem</w:t>
+      </w:r>
+      <w:r>
+        <w:rPr>
+          <w:sz w:val="24"/>
+          <w:szCs w:val="24"/>
+        </w:rPr>
+        <w:t xml:space="preserve"> consultar,</w:t>
+      </w:r>
+      <w:r>
+        <w:rPr>
+          <w:sz w:val="24"/>
+          <w:szCs w:val="24"/>
+        </w:rPr>
+        <w:t xml:space="preserve"> incluir, alterar, e excluir funcionários.</w:t>
       </w:r>
     </w:p>
     <w:p>
@@ -3672,32 +3140,18 @@
           <w:szCs w:val="24"/>
           <w:lang w:eastAsia="pt-BR"/>
         </w:rPr>
-        <w:t xml:space="preserve"> funcionário [</w:t>
-      </w:r>
-      <w:hyperlink w:anchor="_Fluxos_alternativos" w:history="1">
-        <w:r>
-          <w:rPr>
-            <w:rStyle w:val="Hyperlink"/>
-            <w:rFonts w:cs="Arial"/>
-            <w:b/>
-            <w:bCs/>
-            <w:sz w:val="24"/>
-            <w:szCs w:val="24"/>
-            <w:lang w:eastAsia="pt-BR"/>
-          </w:rPr>
-          <w:t>FA1</w:t>
-        </w:r>
-      </w:hyperlink>
-      <w:r>
-        <w:rPr>
-          <w:b/>
-          <w:bCs/>
-          <w:color w:val="auto"/>
-          <w:sz w:val="24"/>
-          <w:szCs w:val="24"/>
-          <w:lang w:eastAsia="pt-BR"/>
-        </w:rPr>
-        <w:t>].</w:t>
+        <w:t xml:space="preserve"> Vendas</w:t>
+      </w:r>
+      <w:r>
+        <w:rPr>
+          <w:b/>
+          <w:bCs/>
+          <w:color w:val="auto"/>
+          <w:sz w:val="24"/>
+          <w:szCs w:val="24"/>
+          <w:lang w:eastAsia="pt-BR"/>
+        </w:rPr>
+        <w:t>.</w:t>
       </w:r>
     </w:p>
     <w:p>
@@ -3708,6 +3162,14 @@
           <w:numId w:val="0"/>
         </w:numPr>
         <w:ind w:left="993"/>
+        <w:rPr>
+          <w:b/>
+          <w:bCs/>
+          <w:color w:val="auto"/>
+          <w:sz w:val="24"/>
+          <w:szCs w:val="24"/>
+          <w:lang w:eastAsia="pt-BR"/>
+        </w:rPr>
       </w:pPr>
       <w:r>
         <w:rPr>
@@ -3722,18 +3184,47 @@
       </w:r>
       <w:r>
         <w:rPr>
-          <w:color w:val="auto"/>
-          <w:sz w:val="24"/>
-          <w:szCs w:val="24"/>
-          <w:lang w:eastAsia="pt-BR"/>
-        </w:rPr>
-        <w:t>O ator seleciona a opção cadastrar.</w:t>
+          <w:bCs/>
+          <w:color w:val="auto"/>
+          <w:sz w:val="24"/>
+          <w:szCs w:val="24"/>
+          <w:lang w:eastAsia="pt-BR"/>
+        </w:rPr>
+        <w:t xml:space="preserve">O ator seleciona a opção </w:t>
+      </w:r>
+      <w:r>
+        <w:rPr>
+          <w:b/>
+          <w:bCs/>
+          <w:color w:val="auto"/>
+          <w:sz w:val="24"/>
+          <w:szCs w:val="24"/>
+          <w:lang w:eastAsia="pt-BR"/>
+        </w:rPr>
+        <w:t>Executar V</w:t>
+      </w:r>
+      <w:r>
+        <w:rPr>
+          <w:b/>
+          <w:bCs/>
+          <w:color w:val="auto"/>
+          <w:sz w:val="24"/>
+          <w:szCs w:val="24"/>
+          <w:lang w:eastAsia="pt-BR"/>
+        </w:rPr>
+        <w:t>endas.</w:t>
       </w:r>
     </w:p>
     <w:p>
       <w:pPr>
         <w:spacing w:line="360" w:lineRule="auto"/>
         <w:ind w:left="993" w:firstLine="0"/>
+        <w:rPr>
+          <w:b/>
+          <w:bCs/>
+          <w:sz w:val="24"/>
+          <w:szCs w:val="24"/>
+        </w:rPr>
       </w:pPr>
       <w:r>
         <w:rPr>
@@ -3751,32 +3242,33 @@
           <w:szCs w:val="24"/>
           <w:lang w:eastAsia="pt-BR"/>
         </w:rPr>
-        <w:t xml:space="preserve">. O sistema apresenta duas opções de cadastro: </w:t>
-      </w:r>
-      <w:commentRangeStart w:id="77"/>
-      <w:r>
-        <w:rPr>
-          <w:sz w:val="24"/>
-          <w:szCs w:val="24"/>
-          <w:lang w:eastAsia="pt-BR"/>
-        </w:rPr>
-        <w:t xml:space="preserve">Motoristas ou </w:t>
-      </w:r>
-      <w:r>
-        <w:rPr>
-          <w:sz w:val="24"/>
-          <w:szCs w:val="24"/>
-          <w:lang w:eastAsia="pt-BR"/>
-        </w:rPr>
-        <w:t>U</w:t>
-      </w:r>
-      <w:r>
-        <w:rPr>
-          <w:sz w:val="24"/>
-          <w:szCs w:val="24"/>
-          <w:lang w:eastAsia="pt-BR"/>
-        </w:rPr>
-        <w:t>suários</w:t>
+        <w:t>.</w:t>
+      </w:r>
+      <w:r>
+        <w:rPr>
+          <w:sz w:val="24"/>
+          <w:szCs w:val="24"/>
+          <w:lang w:eastAsia="pt-BR"/>
+        </w:rPr>
+        <w:t xml:space="preserve"> O sistema apresenta o formulário com os dados</w:t>
+      </w:r>
+      <w:proofErr w:type="gramStart"/>
+      <w:r>
+        <w:rPr>
+          <w:sz w:val="24"/>
+          <w:szCs w:val="24"/>
+          <w:lang w:eastAsia="pt-BR"/>
+        </w:rPr>
+        <w:t xml:space="preserve">  </w:t>
+      </w:r>
+      <w:proofErr w:type="gramEnd"/>
+      <w:r>
+        <w:rPr>
+          <w:sz w:val="24"/>
+          <w:szCs w:val="24"/>
+          <w:lang w:eastAsia="pt-BR"/>
+        </w:rPr>
+        <w:t>de cadastro</w:t>
       </w:r>
       <w:r>
         <w:rPr>
@@ -3785,14 +3277,6 @@
         </w:rPr>
         <w:t xml:space="preserve"> </w:t>
       </w:r>
-      <w:commentRangeEnd w:id="77"/>
-      <w:r>
-        <w:rPr>
-          <w:rStyle w:val="Refdecomentrio"/>
-          <w:rFonts w:cs="Arial"/>
-        </w:rPr>
-        <w:commentReference w:id="77"/>
-      </w:r>
       <w:r>
         <w:rPr>
           <w:b/>
@@ -3801,61 +3285,6 @@
           <w:szCs w:val="24"/>
         </w:rPr>
         <w:t>[</w:t>
-      </w:r>
-      <w:commentRangeStart w:id="78"/>
-      <w:r>
-        <w:fldChar w:fldCharType="begin"/>
-      </w:r>
-      <w:r>
-        <w:instrText>HYPERLINK \l "_Informações_Complementares_1"</w:instrText>
-      </w:r>
-      <w:r>
-        <w:fldChar w:fldCharType="separate"/>
-      </w:r>
-      <w:r>
-        <w:rPr>
-          <w:rStyle w:val="Hyperlink"/>
-          <w:rFonts w:cs="Arial"/>
-          <w:b/>
-          <w:bCs/>
-          <w:sz w:val="24"/>
-          <w:szCs w:val="24"/>
-        </w:rPr>
-        <w:t xml:space="preserve">IC </w:t>
-      </w:r>
-      <w:r>
-        <w:rPr>
-          <w:rStyle w:val="Hyperlink"/>
-          <w:rFonts w:cs="Arial"/>
-          <w:b/>
-          <w:bCs/>
-          <w:sz w:val="24"/>
-          <w:szCs w:val="24"/>
-        </w:rPr>
-        <w:t>7</w:t>
-      </w:r>
-      <w:r>
-        <w:rPr>
-          <w:rStyle w:val="Hyperlink"/>
-          <w:rFonts w:cs="Arial"/>
-          <w:b/>
-          <w:bCs/>
-          <w:sz w:val="24"/>
-          <w:szCs w:val="24"/>
-        </w:rPr>
-        <w:t>.1</w:t>
-      </w:r>
-      <w:r>
-        <w:fldChar w:fldCharType="end"/>
-      </w:r>
-      <w:r>
-        <w:rPr>
-          <w:b/>
-          <w:bCs/>
-          <w:sz w:val="24"/>
-          <w:szCs w:val="24"/>
-        </w:rPr>
-        <w:t>] e [</w:t>
       </w:r>
       <w:hyperlink w:anchor="_Informações_Complementares_1" w:history="1">
         <w:r>
@@ -3889,10 +3318,45 @@
             <w:sz w:val="24"/>
             <w:szCs w:val="24"/>
           </w:rPr>
-          <w:t>.2</w:t>
+          <w:t>.1</w:t>
         </w:r>
       </w:hyperlink>
-      <w:proofErr w:type="gramStart"/>
+      <w:r>
+        <w:rPr>
+          <w:b/>
+          <w:bCs/>
+          <w:sz w:val="24"/>
+          <w:szCs w:val="24"/>
+        </w:rPr>
+        <w:t>]</w:t>
+      </w:r>
+      <w:r>
+        <w:rPr>
+          <w:b/>
+          <w:bCs/>
+          <w:sz w:val="24"/>
+          <w:szCs w:val="24"/>
+        </w:rPr>
+        <w:t xml:space="preserve"> </w:t>
+      </w:r>
+      <w:r>
+        <w:rPr>
+          <w:b/>
+          <w:bCs/>
+          <w:sz w:val="24"/>
+          <w:szCs w:val="24"/>
+        </w:rPr>
+        <w:t>[RN 2.1</w:t>
+      </w:r>
+      <w:r>
+        <w:rPr>
+          <w:b/>
+          <w:bCs/>
+          <w:sz w:val="24"/>
+          <w:szCs w:val="24"/>
+        </w:rPr>
+        <w:t>, RN 2.3</w:t>
+      </w:r>
       <w:r>
         <w:rPr>
           <w:b/>
@@ -3901,15 +3365,6 @@
           <w:szCs w:val="24"/>
         </w:rPr>
         <w:t>].</w:t>
-      </w:r>
-      <w:commentRangeEnd w:id="78"/>
-      <w:proofErr w:type="gramEnd"/>
-      <w:r>
-        <w:rPr>
-          <w:rStyle w:val="Refdecomentrio"/>
-          <w:rFonts w:cs="Arial"/>
-        </w:rPr>
-        <w:commentReference w:id="78"/>
       </w:r>
     </w:p>
     <w:p>
@@ -3919,6 +3374,8 @@
       </w:pPr>
       <w:r>
         <w:rPr>
+          <w:b/>
+          <w:bCs/>
           <w:sz w:val="24"/>
           <w:szCs w:val="24"/>
         </w:rPr>
@@ -3939,16 +3396,14 @@
           <w:sz w:val="24"/>
           <w:szCs w:val="24"/>
         </w:rPr>
-        <w:t xml:space="preserve"> O ator preenche os campos gerados de acordo com a opção do </w:t>
-      </w:r>
-      <w:r>
-        <w:rPr>
-          <w:b/>
-          <w:bCs/>
-          <w:sz w:val="24"/>
-          <w:szCs w:val="24"/>
-        </w:rPr>
-        <w:t>P3</w:t>
+        <w:t xml:space="preserve"> O ator preenche os campos g</w:t>
+      </w:r>
+      <w:r>
+        <w:rPr>
+          <w:sz w:val="24"/>
+          <w:szCs w:val="24"/>
+        </w:rPr>
+        <w:t>erados</w:t>
       </w:r>
       <w:r>
         <w:rPr>
@@ -3985,19 +3440,20 @@
           <w:szCs w:val="24"/>
           <w:lang w:eastAsia="pt-BR"/>
         </w:rPr>
-        <w:t xml:space="preserve">. O ator seleciona a opção de </w:t>
-      </w:r>
-      <w:r>
-        <w:rPr>
-          <w:b/>
-          <w:bCs/>
-          <w:color w:val="auto"/>
-          <w:sz w:val="24"/>
-          <w:szCs w:val="24"/>
-          <w:lang w:eastAsia="pt-BR"/>
-        </w:rPr>
-        <w:t>Incluir cadastro</w:t>
-      </w:r>
+        <w:t xml:space="preserve">. O ator seleciona a opção </w:t>
+      </w:r>
+      <w:r>
+        <w:rPr>
+          <w:b/>
+          <w:color w:val="auto"/>
+          <w:sz w:val="24"/>
+          <w:szCs w:val="24"/>
+          <w:lang w:eastAsia="pt-BR"/>
+        </w:rPr>
+        <w:t>Cadastrar</w:t>
+      </w:r>
+      <w:bookmarkStart w:id="77" w:name="_GoBack"/>
+      <w:bookmarkEnd w:id="77"/>
       <w:r>
         <w:rPr>
           <w:color w:val="auto"/>
@@ -4384,28 +3840,28 @@
         </w:numPr>
         <w:spacing w:line="360" w:lineRule="auto"/>
       </w:pPr>
-      <w:bookmarkStart w:id="79" w:name="_Fluxos_alternativos"/>
+      <w:bookmarkStart w:id="78" w:name="_Fluxos_alternativos"/>
+      <w:bookmarkEnd w:id="78"/>
+      <w:r>
+        <w:t xml:space="preserve"> </w:t>
+      </w:r>
+      <w:bookmarkStart w:id="79" w:name="_Toc268162327"/>
+      <w:bookmarkStart w:id="80" w:name="_Toc270940889"/>
+      <w:bookmarkStart w:id="81" w:name="_Toc271096101"/>
+      <w:bookmarkStart w:id="82" w:name="_Toc271101347"/>
+      <w:bookmarkStart w:id="83" w:name="_Toc272135524"/>
+      <w:bookmarkStart w:id="84" w:name="_Toc272135966"/>
+      <w:bookmarkStart w:id="85" w:name="_Toc273435593"/>
+      <w:r>
+        <w:t>Fluxos Alternativos</w:t>
+      </w:r>
       <w:bookmarkEnd w:id="79"/>
-      <w:r>
-        <w:t xml:space="preserve"> </w:t>
-      </w:r>
-      <w:bookmarkStart w:id="80" w:name="_Toc268162327"/>
-      <w:bookmarkStart w:id="81" w:name="_Toc270940889"/>
-      <w:bookmarkStart w:id="82" w:name="_Toc271096101"/>
-      <w:bookmarkStart w:id="83" w:name="_Toc271101347"/>
-      <w:bookmarkStart w:id="84" w:name="_Toc272135524"/>
-      <w:bookmarkStart w:id="85" w:name="_Toc272135966"/>
-      <w:bookmarkStart w:id="86" w:name="_Toc273435593"/>
-      <w:r>
-        <w:t>Fluxos Alternativos</w:t>
-      </w:r>
       <w:bookmarkEnd w:id="80"/>
       <w:bookmarkEnd w:id="81"/>
       <w:bookmarkEnd w:id="82"/>
       <w:bookmarkEnd w:id="83"/>
       <w:bookmarkEnd w:id="84"/>
       <w:bookmarkEnd w:id="85"/>
-      <w:bookmarkEnd w:id="86"/>
     </w:p>
     <w:p>
       <w:pPr>
@@ -5449,8 +4905,6 @@
         </w:rPr>
         <w:t xml:space="preserve"> </w:t>
       </w:r>
-      <w:bookmarkStart w:id="87" w:name="_GoBack"/>
-      <w:bookmarkEnd w:id="87"/>
       <w:r>
         <w:rPr>
           <w:b/>
@@ -6578,70 +6032,70 @@
         </w:numPr>
         <w:spacing w:line="360" w:lineRule="auto"/>
       </w:pPr>
-      <w:bookmarkStart w:id="88" w:name="_Fluxo_de_Exceções"/>
-      <w:bookmarkStart w:id="89" w:name="_Toc271096102"/>
-      <w:bookmarkStart w:id="90" w:name="_Toc271101348"/>
-      <w:bookmarkStart w:id="91" w:name="_Toc247095530"/>
-      <w:bookmarkStart w:id="92" w:name="_Toc261272848"/>
+      <w:bookmarkStart w:id="86" w:name="_Fluxo_de_Exceções"/>
+      <w:bookmarkStart w:id="87" w:name="_Toc271096102"/>
+      <w:bookmarkStart w:id="88" w:name="_Toc271101348"/>
+      <w:bookmarkStart w:id="89" w:name="_Toc247095530"/>
+      <w:bookmarkStart w:id="90" w:name="_Toc261272848"/>
+      <w:bookmarkEnd w:id="86"/>
+      <w:r>
+        <w:t xml:space="preserve"> </w:t>
+      </w:r>
+      <w:bookmarkStart w:id="91" w:name="_Toc272135525"/>
+      <w:bookmarkStart w:id="92" w:name="_Toc272135967"/>
+      <w:bookmarkStart w:id="93" w:name="_Toc273435594"/>
+      <w:r>
+        <w:t>Fluxos de Exceções</w:t>
+      </w:r>
+      <w:bookmarkEnd w:id="87"/>
       <w:bookmarkEnd w:id="88"/>
+      <w:bookmarkEnd w:id="91"/>
+      <w:bookmarkEnd w:id="92"/>
+      <w:bookmarkEnd w:id="93"/>
       <w:r>
         <w:t xml:space="preserve"> </w:t>
       </w:r>
-      <w:bookmarkStart w:id="93" w:name="_Toc272135525"/>
-      <w:bookmarkStart w:id="94" w:name="_Toc272135967"/>
-      <w:bookmarkStart w:id="95" w:name="_Toc273435594"/>
-      <w:r>
-        <w:t>Fluxos de Exceções</w:t>
-      </w:r>
+    </w:p>
+    <w:p>
+      <w:pPr>
+        <w:pStyle w:val="Ttulo1"/>
+        <w:spacing w:line="360" w:lineRule="auto"/>
+      </w:pPr>
+      <w:bookmarkStart w:id="94" w:name="_FE1.__Caso_o_ator_insira_informaçõe"/>
+      <w:bookmarkStart w:id="95" w:name="_FE1___Campos"/>
+      <w:bookmarkStart w:id="96" w:name="_FE2___Usuário"/>
+      <w:bookmarkStart w:id="97" w:name="_FE1___Caso"/>
+      <w:bookmarkStart w:id="98" w:name="_Toc268162332"/>
+      <w:bookmarkStart w:id="99" w:name="_Ref247103512"/>
+      <w:bookmarkStart w:id="100" w:name="_Ref237762642"/>
       <w:bookmarkEnd w:id="89"/>
       <w:bookmarkEnd w:id="90"/>
-      <w:bookmarkEnd w:id="93"/>
       <w:bookmarkEnd w:id="94"/>
       <w:bookmarkEnd w:id="95"/>
-      <w:r>
-        <w:t xml:space="preserve"> </w:t>
-      </w:r>
-    </w:p>
-    <w:p>
-      <w:pPr>
-        <w:pStyle w:val="Ttulo1"/>
-        <w:spacing w:line="360" w:lineRule="auto"/>
-      </w:pPr>
-      <w:bookmarkStart w:id="96" w:name="_FE1.__Caso_o_ator_insira_informaçõe"/>
-      <w:bookmarkStart w:id="97" w:name="_FE1___Campos"/>
-      <w:bookmarkStart w:id="98" w:name="_FE2___Usuário"/>
-      <w:bookmarkStart w:id="99" w:name="_FE1___Caso"/>
-      <w:bookmarkStart w:id="100" w:name="_Toc268162332"/>
-      <w:bookmarkStart w:id="101" w:name="_Ref247103512"/>
-      <w:bookmarkStart w:id="102" w:name="_Ref237762642"/>
-      <w:bookmarkEnd w:id="91"/>
-      <w:bookmarkEnd w:id="92"/>
       <w:bookmarkEnd w:id="96"/>
       <w:bookmarkEnd w:id="97"/>
+      <w:r>
+        <w:t xml:space="preserve">      </w:t>
+      </w:r>
+      <w:bookmarkStart w:id="101" w:name="_Toc270940892"/>
+      <w:bookmarkStart w:id="102" w:name="_Toc271096103"/>
+      <w:bookmarkStart w:id="103" w:name="_Toc271101349"/>
+      <w:bookmarkStart w:id="104" w:name="_Toc272135526"/>
+      <w:bookmarkStart w:id="105" w:name="_Toc272135968"/>
+      <w:bookmarkStart w:id="106" w:name="_Toc273435595"/>
+      <w:r>
+        <w:t>FE1.  Caso o ator insira informações de um funcionário já cadastrado</w:t>
+      </w:r>
       <w:bookmarkEnd w:id="98"/>
-      <w:bookmarkEnd w:id="99"/>
-      <w:r>
-        <w:t xml:space="preserve">      </w:t>
-      </w:r>
-      <w:bookmarkStart w:id="103" w:name="_Toc270940892"/>
-      <w:bookmarkStart w:id="104" w:name="_Toc271096103"/>
-      <w:bookmarkStart w:id="105" w:name="_Toc271101349"/>
-      <w:bookmarkStart w:id="106" w:name="_Toc272135526"/>
-      <w:bookmarkStart w:id="107" w:name="_Toc272135968"/>
-      <w:bookmarkStart w:id="108" w:name="_Toc273435595"/>
-      <w:r>
-        <w:t>FE1.  Caso o ator insira informações de um funcionário já cadastrado</w:t>
-      </w:r>
-      <w:bookmarkEnd w:id="100"/>
+      <w:bookmarkEnd w:id="101"/>
+      <w:bookmarkEnd w:id="102"/>
       <w:bookmarkEnd w:id="103"/>
+      <w:r>
+        <w:t>:</w:t>
+      </w:r>
       <w:bookmarkEnd w:id="104"/>
       <w:bookmarkEnd w:id="105"/>
-      <w:r>
-        <w:t>:</w:t>
-      </w:r>
       <w:bookmarkEnd w:id="106"/>
-      <w:bookmarkEnd w:id="107"/>
-      <w:bookmarkEnd w:id="108"/>
     </w:p>
     <w:p>
       <w:pPr>
@@ -6867,23 +6321,23 @@
           <w:bCs w:val="0"/>
         </w:rPr>
       </w:pPr>
-      <w:bookmarkStart w:id="109" w:name="_FE3___Usuário"/>
-      <w:bookmarkStart w:id="110" w:name="_FE02___Caso"/>
-      <w:bookmarkStart w:id="111" w:name="_FE2___Caso"/>
-      <w:bookmarkStart w:id="112" w:name="_Toc268162333"/>
+      <w:bookmarkStart w:id="107" w:name="_FE3___Usuário"/>
+      <w:bookmarkStart w:id="108" w:name="_FE02___Caso"/>
+      <w:bookmarkStart w:id="109" w:name="_FE2___Caso"/>
+      <w:bookmarkStart w:id="110" w:name="_Toc268162333"/>
+      <w:bookmarkEnd w:id="107"/>
+      <w:bookmarkEnd w:id="108"/>
       <w:bookmarkEnd w:id="109"/>
+      <w:r>
+        <w:t xml:space="preserve">       </w:t>
+      </w:r>
+      <w:bookmarkStart w:id="111" w:name="_Toc273435596"/>
+      <w:bookmarkEnd w:id="99"/>
       <w:bookmarkEnd w:id="110"/>
+      <w:r>
+        <w:t>FE2.  Caso o ator, não informe os campos obrigatórios:</w:t>
+      </w:r>
       <w:bookmarkEnd w:id="111"/>
-      <w:r>
-        <w:t xml:space="preserve">       </w:t>
-      </w:r>
-      <w:bookmarkStart w:id="113" w:name="_Toc273435596"/>
-      <w:bookmarkEnd w:id="101"/>
-      <w:bookmarkEnd w:id="112"/>
-      <w:r>
-        <w:t>FE2.  Caso o ator, não informe os campos obrigatórios:</w:t>
-      </w:r>
-      <w:bookmarkEnd w:id="113"/>
     </w:p>
     <w:p>
       <w:pPr>
@@ -7133,18 +6587,18 @@
           <w:bCs w:val="0"/>
         </w:rPr>
       </w:pPr>
-      <w:bookmarkStart w:id="114" w:name="_FE03___Caso"/>
-      <w:bookmarkStart w:id="115" w:name="_FE3___Caso"/>
+      <w:bookmarkStart w:id="112" w:name="_FE03___Caso"/>
+      <w:bookmarkStart w:id="113" w:name="_FE3___Caso"/>
+      <w:bookmarkEnd w:id="112"/>
+      <w:bookmarkEnd w:id="113"/>
+      <w:r>
+        <w:t xml:space="preserve">       </w:t>
+      </w:r>
+      <w:bookmarkStart w:id="114" w:name="_Toc273435597"/>
+      <w:r>
+        <w:t>FE3.  Caso o sistema não encontre usuários com os dados informados:</w:t>
+      </w:r>
       <w:bookmarkEnd w:id="114"/>
-      <w:bookmarkEnd w:id="115"/>
-      <w:r>
-        <w:t xml:space="preserve">       </w:t>
-      </w:r>
-      <w:bookmarkStart w:id="116" w:name="_Toc273435597"/>
-      <w:r>
-        <w:t>FE3.  Caso o sistema não encontre usuários com os dados informados:</w:t>
-      </w:r>
-      <w:bookmarkEnd w:id="116"/>
     </w:p>
     <w:p>
       <w:pPr>
@@ -7447,9 +6901,9 @@
           <w:bCs w:val="0"/>
         </w:rPr>
       </w:pPr>
-      <w:bookmarkStart w:id="117" w:name="_FE4___Caso"/>
-      <w:bookmarkStart w:id="118" w:name="_Toc273435598"/>
-      <w:bookmarkEnd w:id="117"/>
+      <w:bookmarkStart w:id="115" w:name="_FE4___Caso"/>
+      <w:bookmarkStart w:id="116" w:name="_Toc273435598"/>
+      <w:bookmarkEnd w:id="115"/>
       <w:r>
         <w:t>FE</w:t>
       </w:r>
@@ -7465,7 +6919,7 @@
       <w:r>
         <w:t>:</w:t>
       </w:r>
-      <w:bookmarkEnd w:id="118"/>
+      <w:bookmarkEnd w:id="116"/>
     </w:p>
     <w:p>
       <w:pPr>
@@ -7643,23 +7097,25 @@
         </w:numPr>
         <w:spacing w:line="360" w:lineRule="auto"/>
       </w:pPr>
-      <w:bookmarkStart w:id="119" w:name="_Ref247105276"/>
-      <w:bookmarkStart w:id="120" w:name="_Toc261272849"/>
-      <w:bookmarkStart w:id="121" w:name="_Toc268162338"/>
-      <w:bookmarkStart w:id="122" w:name="_Toc270940896"/>
-      <w:bookmarkStart w:id="123" w:name="_Toc271096105"/>
-      <w:bookmarkStart w:id="124" w:name="_Toc271101351"/>
-      <w:bookmarkStart w:id="125" w:name="_Toc272135528"/>
-      <w:bookmarkStart w:id="126" w:name="_Toc272135970"/>
-      <w:bookmarkStart w:id="127" w:name="_Toc273435599"/>
-      <w:bookmarkStart w:id="128" w:name="_Toc232222144"/>
-      <w:bookmarkStart w:id="129" w:name="_Toc232390023"/>
-      <w:bookmarkStart w:id="130" w:name="_Toc231978378"/>
-      <w:bookmarkStart w:id="131" w:name="_Toc231978424"/>
-      <w:bookmarkEnd w:id="102"/>
+      <w:bookmarkStart w:id="117" w:name="_Ref247105276"/>
+      <w:bookmarkStart w:id="118" w:name="_Toc261272849"/>
+      <w:bookmarkStart w:id="119" w:name="_Toc268162338"/>
+      <w:bookmarkStart w:id="120" w:name="_Toc270940896"/>
+      <w:bookmarkStart w:id="121" w:name="_Toc271096105"/>
+      <w:bookmarkStart w:id="122" w:name="_Toc271101351"/>
+      <w:bookmarkStart w:id="123" w:name="_Toc272135528"/>
+      <w:bookmarkStart w:id="124" w:name="_Toc272135970"/>
+      <w:bookmarkStart w:id="125" w:name="_Toc273435599"/>
+      <w:bookmarkStart w:id="126" w:name="_Toc232222144"/>
+      <w:bookmarkStart w:id="127" w:name="_Toc232390023"/>
+      <w:bookmarkStart w:id="128" w:name="_Toc231978378"/>
+      <w:bookmarkStart w:id="129" w:name="_Toc231978424"/>
+      <w:bookmarkEnd w:id="100"/>
       <w:r>
         <w:t>Ponto de Extensão</w:t>
       </w:r>
+      <w:bookmarkEnd w:id="117"/>
+      <w:bookmarkEnd w:id="118"/>
       <w:bookmarkEnd w:id="119"/>
       <w:bookmarkEnd w:id="120"/>
       <w:bookmarkEnd w:id="121"/>
@@ -7667,8 +7123,6 @@
       <w:bookmarkEnd w:id="123"/>
       <w:bookmarkEnd w:id="124"/>
       <w:bookmarkEnd w:id="125"/>
-      <w:bookmarkEnd w:id="126"/>
-      <w:bookmarkEnd w:id="127"/>
     </w:p>
     <w:p>
       <w:pPr>
@@ -7706,27 +7160,27 @@
         </w:numPr>
         <w:spacing w:line="360" w:lineRule="auto"/>
       </w:pPr>
-      <w:bookmarkStart w:id="132" w:name="_Toc261272850"/>
-      <w:bookmarkStart w:id="133" w:name="_Toc268162339"/>
-      <w:bookmarkStart w:id="134" w:name="_Toc270940897"/>
-      <w:bookmarkStart w:id="135" w:name="_Toc271096106"/>
-      <w:bookmarkStart w:id="136" w:name="_Toc271101352"/>
-      <w:bookmarkStart w:id="137" w:name="_Toc272135529"/>
-      <w:bookmarkStart w:id="138" w:name="_Toc272135971"/>
-      <w:bookmarkStart w:id="139" w:name="_Toc273435600"/>
+      <w:bookmarkStart w:id="130" w:name="_Toc261272850"/>
+      <w:bookmarkStart w:id="131" w:name="_Toc268162339"/>
+      <w:bookmarkStart w:id="132" w:name="_Toc270940897"/>
+      <w:bookmarkStart w:id="133" w:name="_Toc271096106"/>
+      <w:bookmarkStart w:id="134" w:name="_Toc271101352"/>
+      <w:bookmarkStart w:id="135" w:name="_Toc272135529"/>
+      <w:bookmarkStart w:id="136" w:name="_Toc272135971"/>
+      <w:bookmarkStart w:id="137" w:name="_Toc273435600"/>
       <w:r>
         <w:t>Pós-condições</w:t>
       </w:r>
-      <w:bookmarkEnd w:id="128"/>
-      <w:bookmarkEnd w:id="129"/>
+      <w:bookmarkEnd w:id="126"/>
+      <w:bookmarkEnd w:id="127"/>
+      <w:bookmarkEnd w:id="130"/>
+      <w:bookmarkEnd w:id="131"/>
       <w:bookmarkEnd w:id="132"/>
       <w:bookmarkEnd w:id="133"/>
       <w:bookmarkEnd w:id="134"/>
       <w:bookmarkEnd w:id="135"/>
       <w:bookmarkEnd w:id="136"/>
       <w:bookmarkEnd w:id="137"/>
-      <w:bookmarkEnd w:id="138"/>
-      <w:bookmarkEnd w:id="139"/>
     </w:p>
     <w:p>
       <w:pPr>
@@ -7737,10 +7191,10 @@
           <w:szCs w:val="24"/>
         </w:rPr>
       </w:pPr>
-      <w:bookmarkStart w:id="140" w:name="_Toc232222145"/>
-      <w:bookmarkStart w:id="141" w:name="_Toc232390024"/>
-      <w:bookmarkEnd w:id="130"/>
-      <w:bookmarkEnd w:id="131"/>
+      <w:bookmarkStart w:id="138" w:name="_Toc232222145"/>
+      <w:bookmarkStart w:id="139" w:name="_Toc232390024"/>
+      <w:bookmarkEnd w:id="128"/>
+      <w:bookmarkEnd w:id="129"/>
       <w:r>
         <w:rPr>
           <w:sz w:val="24"/>
@@ -7759,10 +7213,10 @@
           <w:szCs w:val="24"/>
         </w:rPr>
       </w:pPr>
-      <w:bookmarkStart w:id="142" w:name="_Toc232222146"/>
-      <w:bookmarkStart w:id="143" w:name="_Toc232390025"/>
-      <w:bookmarkEnd w:id="140"/>
-      <w:bookmarkEnd w:id="141"/>
+      <w:bookmarkStart w:id="140" w:name="_Toc232222146"/>
+      <w:bookmarkStart w:id="141" w:name="_Toc232390025"/>
+      <w:bookmarkEnd w:id="138"/>
+      <w:bookmarkEnd w:id="139"/>
     </w:p>
     <w:p>
       <w:pPr>
@@ -7773,15 +7227,15 @@
         </w:numPr>
         <w:spacing w:line="360" w:lineRule="auto"/>
       </w:pPr>
-      <w:bookmarkStart w:id="144" w:name="_Informações_Complementares_1"/>
-      <w:bookmarkStart w:id="145" w:name="_Toc272135973"/>
-      <w:bookmarkStart w:id="146" w:name="_Toc273435601"/>
+      <w:bookmarkStart w:id="142" w:name="_Informações_Complementares_1"/>
+      <w:bookmarkStart w:id="143" w:name="_Toc272135973"/>
+      <w:bookmarkStart w:id="144" w:name="_Toc273435601"/>
+      <w:bookmarkEnd w:id="142"/>
+      <w:r>
+        <w:t>Informações Complementares</w:t>
+      </w:r>
+      <w:bookmarkEnd w:id="143"/>
       <w:bookmarkEnd w:id="144"/>
-      <w:r>
-        <w:t>Informações Complementares</w:t>
-      </w:r>
-      <w:bookmarkEnd w:id="145"/>
-      <w:bookmarkEnd w:id="146"/>
     </w:p>
     <w:p>
       <w:pPr>
@@ -7812,7 +7266,7 @@
           <w:sz w:val="24"/>
           <w:szCs w:val="24"/>
         </w:rPr>
-        <w:t>.1.   Incluir Funcionário</w:t>
+        <w:t>.1.   Executar Vendas</w:t>
       </w:r>
     </w:p>
     <w:tbl>
@@ -8066,7 +7520,7 @@
                 <w:b w:val="0"/>
                 <w:bCs w:val="0"/>
               </w:rPr>
-              <w:t>Matrícula</w:t>
+              <w:t>Cliente</w:t>
             </w:r>
           </w:p>
         </w:tc>
@@ -8227,9 +7681,6 @@
               <w:ind w:firstLine="0"/>
               <w:jc w:val="center"/>
             </w:pPr>
-            <w:r>
-              <w:t>-</w:t>
-            </w:r>
           </w:p>
         </w:tc>
       </w:tr>
@@ -8269,7 +7720,7 @@
                 <w:b w:val="0"/>
                 <w:bCs w:val="0"/>
               </w:rPr>
-              <w:t>Nome</w:t>
+              <w:t>Produto</w:t>
             </w:r>
           </w:p>
         </w:tc>
@@ -8472,7 +7923,7 @@
                 <w:b w:val="0"/>
                 <w:bCs w:val="0"/>
               </w:rPr>
-              <w:t>E-mail</w:t>
+              <w:t>Quantidade</w:t>
             </w:r>
           </w:p>
         </w:tc>
@@ -10800,15 +10251,15 @@
                 <w:bCs w:val="0"/>
               </w:rPr>
             </w:pPr>
-            <w:bookmarkStart w:id="147" w:name="_Toc261272854"/>
-            <w:bookmarkStart w:id="148" w:name="_Toc268162344"/>
-            <w:bookmarkStart w:id="149" w:name="_Toc270940902"/>
-            <w:bookmarkStart w:id="150" w:name="_Toc271096109"/>
-            <w:bookmarkStart w:id="151" w:name="_Toc271101355"/>
-            <w:bookmarkStart w:id="152" w:name="_Toc272135531"/>
-            <w:bookmarkStart w:id="153" w:name="_Toc272135974"/>
-            <w:bookmarkEnd w:id="142"/>
-            <w:bookmarkEnd w:id="143"/>
+            <w:bookmarkStart w:id="145" w:name="_Toc261272854"/>
+            <w:bookmarkStart w:id="146" w:name="_Toc268162344"/>
+            <w:bookmarkStart w:id="147" w:name="_Toc270940902"/>
+            <w:bookmarkStart w:id="148" w:name="_Toc271096109"/>
+            <w:bookmarkStart w:id="149" w:name="_Toc271101355"/>
+            <w:bookmarkStart w:id="150" w:name="_Toc272135531"/>
+            <w:bookmarkStart w:id="151" w:name="_Toc272135974"/>
+            <w:bookmarkEnd w:id="140"/>
+            <w:bookmarkEnd w:id="141"/>
             <w:r>
               <w:rPr>
                 <w:b w:val="0"/>
@@ -11029,18 +10480,18 @@
         </w:numPr>
         <w:spacing w:line="360" w:lineRule="auto"/>
       </w:pPr>
-      <w:bookmarkStart w:id="154" w:name="_Toc273435602"/>
+      <w:bookmarkStart w:id="152" w:name="_Toc273435602"/>
       <w:r>
         <w:t>Anexos</w:t>
       </w:r>
+      <w:bookmarkEnd w:id="145"/>
+      <w:bookmarkEnd w:id="146"/>
       <w:bookmarkEnd w:id="147"/>
       <w:bookmarkEnd w:id="148"/>
       <w:bookmarkEnd w:id="149"/>
       <w:bookmarkEnd w:id="150"/>
       <w:bookmarkEnd w:id="151"/>
       <w:bookmarkEnd w:id="152"/>
-      <w:bookmarkEnd w:id="153"/>
-      <w:bookmarkEnd w:id="154"/>
     </w:p>
     <w:p>
       <w:pPr>
@@ -11106,25 +10557,25 @@
           <w:numId w:val="20"/>
         </w:numPr>
       </w:pPr>
-      <w:bookmarkStart w:id="155" w:name="_Toc261272855"/>
-      <w:bookmarkStart w:id="156" w:name="_Toc268162345"/>
-      <w:bookmarkStart w:id="157" w:name="_Toc270940903"/>
-      <w:bookmarkStart w:id="158" w:name="_Toc271096110"/>
-      <w:bookmarkStart w:id="159" w:name="_Toc271101356"/>
-      <w:bookmarkStart w:id="160" w:name="_Toc272135532"/>
-      <w:bookmarkStart w:id="161" w:name="_Toc272135975"/>
-      <w:bookmarkStart w:id="162" w:name="_Toc273435603"/>
+      <w:bookmarkStart w:id="153" w:name="_Toc261272855"/>
+      <w:bookmarkStart w:id="154" w:name="_Toc268162345"/>
+      <w:bookmarkStart w:id="155" w:name="_Toc270940903"/>
+      <w:bookmarkStart w:id="156" w:name="_Toc271096110"/>
+      <w:bookmarkStart w:id="157" w:name="_Toc271101356"/>
+      <w:bookmarkStart w:id="158" w:name="_Toc272135532"/>
+      <w:bookmarkStart w:id="159" w:name="_Toc272135975"/>
+      <w:bookmarkStart w:id="160" w:name="_Toc273435603"/>
       <w:r>
         <w:t>Assinaturas</w:t>
       </w:r>
+      <w:bookmarkEnd w:id="153"/>
+      <w:bookmarkEnd w:id="154"/>
       <w:bookmarkEnd w:id="155"/>
       <w:bookmarkEnd w:id="156"/>
       <w:bookmarkEnd w:id="157"/>
       <w:bookmarkEnd w:id="158"/>
       <w:bookmarkEnd w:id="159"/>
       <w:bookmarkEnd w:id="160"/>
-      <w:bookmarkEnd w:id="161"/>
-      <w:bookmarkEnd w:id="162"/>
     </w:p>
     <w:tbl>
       <w:tblPr>
@@ -11626,58 +11077,14 @@
     </w:p>
     <w:p/>
     <w:sectPr>
-      <w:headerReference w:type="default" r:id="rId10"/>
-      <w:footerReference w:type="default" r:id="rId11"/>
+      <w:headerReference w:type="default" r:id="rId9"/>
+      <w:footerReference w:type="default" r:id="rId10"/>
       <w:pgSz w:w="11907" w:h="16840"/>
       <w:pgMar w:top="1021" w:right="1134" w:bottom="1021" w:left="1134" w:header="720" w:footer="720" w:gutter="0"/>
       <w:cols w:space="720"/>
     </w:sectPr>
   </w:body>
 </w:document>
-</file>
-
-<file path=word/comments.xml><?xml version="1.0" encoding="utf-8"?>
-<w:comments xmlns:wpc="http://schemas.microsoft.com/office/word/2010/wordprocessingCanvas" xmlns:mc="http://schemas.openxmlformats.org/markup-compatibility/2006" xmlns:o="urn:schemas-microsoft-com:office:office" xmlns:r="http://schemas.openxmlformats.org/officeDocument/2006/relationships" xmlns:m="http://schemas.openxmlformats.org/officeDocument/2006/math" xmlns:v="urn:schemas-microsoft-com:vml" xmlns:wp14="http://schemas.microsoft.com/office/word/2010/wordprocessingDrawing" xmlns:wp="http://schemas.openxmlformats.org/drawingml/2006/wordprocessingDrawing" xmlns:w10="urn:schemas-microsoft-com:office:word" xmlns:w="http://schemas.openxmlformats.org/wordprocessingml/2006/main" xmlns:w14="http://schemas.microsoft.com/office/word/2010/wordml" xmlns:wpg="http://schemas.microsoft.com/office/word/2010/wordprocessingGroup" xmlns:wpi="http://schemas.microsoft.com/office/word/2010/wordprocessingInk" xmlns:wne="http://schemas.microsoft.com/office/word/2006/wordml" xmlns:wps="http://schemas.microsoft.com/office/word/2010/wordprocessingShape" mc:Ignorable="w14 wp14">
-  <w:comment w:id="77" w:author="casa" w:date="2010-10-08T03:58:00Z" w:initials="c">
-    <w:p>
-      <w:pPr>
-        <w:pStyle w:val="Textodecomentrio"/>
-      </w:pPr>
-      <w:r>
-        <w:rPr>
-          <w:rStyle w:val="Refdecomentrio"/>
-          <w:rFonts w:cs="Arial"/>
-        </w:rPr>
-        <w:annotationRef/>
-      </w:r>
-      <w:r>
-        <w:t>Tornar apenas uma opção como sendo do fluxo básico e a outra como sendo FA</w:t>
-      </w:r>
-    </w:p>
-  </w:comment>
-  <w:comment w:id="78" w:author="casa" w:date="2010-10-08T03:59:00Z" w:initials="c">
-    <w:p>
-      <w:pPr>
-        <w:pStyle w:val="Textodecomentrio"/>
-      </w:pPr>
-      <w:r>
-        <w:rPr>
-          <w:rStyle w:val="Refdecomentrio"/>
-          <w:rFonts w:cs="Arial"/>
-        </w:rPr>
-        <w:annotationRef/>
-      </w:r>
-      <w:r>
-        <w:t xml:space="preserve">Separa as planilhas de: Usuário, Funcionário e </w:t>
-      </w:r>
-      <w:proofErr w:type="gramStart"/>
-      <w:r>
-        <w:t>motorista</w:t>
-      </w:r>
-      <w:proofErr w:type="gramEnd"/>
-    </w:p>
-  </w:comment>
-</w:comments>
 </file>
 
 <file path=word/endnotes.xml><?xml version="1.0" encoding="utf-8"?>
@@ -11795,7 +11202,7 @@
             <w:rPr>
               <w:noProof/>
             </w:rPr>
-            <w:t>2</w:t>
+            <w:t>7</w:t>
           </w:r>
           <w:r>
             <w:rPr>
@@ -11806,27 +11213,14 @@
           <w:r>
             <w:t xml:space="preserve"> de </w:t>
           </w:r>
-          <w:r>
-            <w:fldChar w:fldCharType="begin"/>
-          </w:r>
-          <w:r>
-            <w:instrText xml:space="preserve"> NUMPAGES </w:instrText>
-          </w:r>
-          <w:r>
-            <w:fldChar w:fldCharType="separate"/>
-          </w:r>
-          <w:r>
-            <w:rPr>
-              <w:noProof/>
-            </w:rPr>
-            <w:t>8</w:t>
-          </w:r>
-          <w:r>
-            <w:rPr>
-              <w:noProof/>
-            </w:rPr>
-            <w:fldChar w:fldCharType="end"/>
-          </w:r>
+          <w:fldSimple w:instr=" NUMPAGES ">
+            <w:r>
+              <w:rPr>
+                <w:noProof/>
+              </w:rPr>
+              <w:t>8</w:t>
+            </w:r>
+          </w:fldSimple>
         </w:p>
       </w:tc>
     </w:tr>
@@ -14770,7 +14164,6 @@
     <w:basedOn w:val="Normal"/>
     <w:next w:val="Normal"/>
     <w:link w:val="TtuloChar1"/>
-    <w:uiPriority w:val="99"/>
     <w:qFormat/>
     <w:rsid w:val="00651424"/>
     <w:pPr>
@@ -15451,7 +14844,6 @@
   <w:style w:type="paragraph" w:customStyle="1" w:styleId="TtuloDocumento">
     <w:name w:val="Título Documento"/>
     <w:basedOn w:val="Normal"/>
-    <w:uiPriority w:val="99"/>
     <w:rsid w:val="00651424"/>
     <w:pPr>
       <w:spacing w:before="120" w:after="120" w:line="240" w:lineRule="auto"/>
@@ -15994,6 +15386,10 @@
         <w:numId w:val="4"/>
       </w:numPr>
     </w:pPr>
+  </w:style>
+  <w:style w:type="character" w:customStyle="1" w:styleId="Fontepargpadro1">
+    <w:name w:val="Fonte parág. padrão1"/>
+    <w:rsid w:val="000B1103"/>
   </w:style>
 </w:styles>
 </file>

</xml_diff>